<commit_message>
Se modifica documento y simulación con los valores
</commit_message>
<xml_diff>
--- a/Reto capa de comunicación/Equipo de Trabajo 01 - Pareja 2 - comunicación.docx
+++ b/Reto capa de comunicación/Equipo de Trabajo 01 - Pareja 2 - comunicación.docx
@@ -120,9 +120,133 @@
     </w:p>
     <w:p>
       <w:pPr>
+        <w:shd w:val="clear" w:color="auto" w:fill="FFFFFF"/>
+        <w:spacing w:line="240" w:lineRule="auto"/>
         <w:rPr>
           <w:sz w:val="32"/>
           <w:szCs w:val="32"/>
+        </w:rPr>
+      </w:pPr>
+    </w:p>
+    <w:p>
+      <w:pPr>
+        <w:shd w:val="clear" w:color="auto" w:fill="FFFFFF"/>
+        <w:spacing w:line="240" w:lineRule="auto"/>
+        <w:rPr>
+          <w:sz w:val="32"/>
+          <w:szCs w:val="32"/>
+        </w:rPr>
+      </w:pPr>
+      <w:r>
+        <w:rPr>
+          <w:noProof/>
+        </w:rPr>
+        <w:drawing>
+          <wp:inline distT="0" distB="0" distL="0" distR="0" wp14:anchorId="4CFCDC9F" wp14:editId="02B8D851">
+            <wp:extent cx="5733415" cy="3085465"/>
+            <wp:effectExtent l="0" t="0" r="635" b="635"/>
+            <wp:docPr id="1" name="Picture 1" descr="Diagram&#10;&#10;Description automatically generated"/>
+            <wp:cNvGraphicFramePr>
+              <a:graphicFrameLocks xmlns:a="http://schemas.openxmlformats.org/drawingml/2006/main" noChangeAspect="1"/>
+            </wp:cNvGraphicFramePr>
+            <a:graphic xmlns:a="http://schemas.openxmlformats.org/drawingml/2006/main">
+              <a:graphicData uri="http://schemas.openxmlformats.org/drawingml/2006/picture">
+                <pic:pic xmlns:pic="http://schemas.openxmlformats.org/drawingml/2006/picture">
+                  <pic:nvPicPr>
+                    <pic:cNvPr id="1" name="Picture 1" descr="Diagram&#10;&#10;Description automatically generated"/>
+                    <pic:cNvPicPr/>
+                  </pic:nvPicPr>
+                  <pic:blipFill>
+                    <a:blip r:embed="rId7"/>
+                    <a:stretch>
+                      <a:fillRect/>
+                    </a:stretch>
+                  </pic:blipFill>
+                  <pic:spPr>
+                    <a:xfrm>
+                      <a:off x="0" y="0"/>
+                      <a:ext cx="5733415" cy="3085465"/>
+                    </a:xfrm>
+                    <a:prstGeom prst="rect">
+                      <a:avLst/>
+                    </a:prstGeom>
+                  </pic:spPr>
+                </pic:pic>
+              </a:graphicData>
+            </a:graphic>
+          </wp:inline>
+        </w:drawing>
+      </w:r>
+    </w:p>
+    <w:p>
+      <w:pPr>
+        <w:pStyle w:val="ListParagraph"/>
+        <w:rPr>
+          <w:b/>
+          <w:bCs/>
+          <w:sz w:val="28"/>
+          <w:szCs w:val="28"/>
+        </w:rPr>
+      </w:pPr>
+    </w:p>
+    <w:p>
+      <w:pPr>
+        <w:rPr>
+          <w:b/>
+          <w:bCs/>
+          <w:sz w:val="28"/>
+          <w:szCs w:val="28"/>
+        </w:rPr>
+      </w:pPr>
+      <w:r>
+        <w:rPr>
+          <w:noProof/>
+        </w:rPr>
+        <w:drawing>
+          <wp:inline distT="0" distB="0" distL="0" distR="0" wp14:anchorId="0426BBAB" wp14:editId="717083B6">
+            <wp:extent cx="5733415" cy="2287905"/>
+            <wp:effectExtent l="0" t="0" r="635" b="0"/>
+            <wp:docPr id="2" name="Picture 2" descr="Graphical user interface, application, Word&#10;&#10;Description automatically generated"/>
+            <wp:cNvGraphicFramePr>
+              <a:graphicFrameLocks xmlns:a="http://schemas.openxmlformats.org/drawingml/2006/main" noChangeAspect="1"/>
+            </wp:cNvGraphicFramePr>
+            <a:graphic xmlns:a="http://schemas.openxmlformats.org/drawingml/2006/main">
+              <a:graphicData uri="http://schemas.openxmlformats.org/drawingml/2006/picture">
+                <pic:pic xmlns:pic="http://schemas.openxmlformats.org/drawingml/2006/picture">
+                  <pic:nvPicPr>
+                    <pic:cNvPr id="2" name="Picture 2" descr="Graphical user interface, application, Word&#10;&#10;Description automatically generated"/>
+                    <pic:cNvPicPr/>
+                  </pic:nvPicPr>
+                  <pic:blipFill>
+                    <a:blip r:embed="rId8"/>
+                    <a:stretch>
+                      <a:fillRect/>
+                    </a:stretch>
+                  </pic:blipFill>
+                  <pic:spPr>
+                    <a:xfrm>
+                      <a:off x="0" y="0"/>
+                      <a:ext cx="5736022" cy="2288945"/>
+                    </a:xfrm>
+                    <a:prstGeom prst="rect">
+                      <a:avLst/>
+                    </a:prstGeom>
+                  </pic:spPr>
+                </pic:pic>
+              </a:graphicData>
+            </a:graphic>
+          </wp:inline>
+        </w:drawing>
+      </w:r>
+    </w:p>
+    <w:p>
+      <w:pPr>
+        <w:pStyle w:val="ListParagraph"/>
+        <w:rPr>
+          <w:b/>
+          <w:bCs/>
+          <w:sz w:val="28"/>
+          <w:szCs w:val="28"/>
         </w:rPr>
       </w:pPr>
     </w:p>
@@ -133,131 +257,154 @@
           <w:ilvl w:val="0"/>
           <w:numId w:val="39"/>
         </w:numPr>
+        <w:jc w:val="both"/>
         <w:rPr>
           <w:b/>
+          <w:bCs/>
           <w:sz w:val="28"/>
           <w:szCs w:val="28"/>
         </w:rPr>
       </w:pPr>
       <w:r>
         <w:rPr>
+          <w:rFonts w:ascii="Source Sans Pro" w:hAnsi="Source Sans Pro"/>
           <w:b/>
+          <w:bCs/>
+          <w:color w:val="1F1F1F"/>
+          <w:shd w:val="clear" w:color="auto" w:fill="FFFFFF"/>
+        </w:rPr>
+        <w:lastRenderedPageBreak/>
+        <w:t>Enlace al repositorio del grupo donde se encuentren los archivos de la simulación propuesta por el grupo.</w:t>
+      </w:r>
+    </w:p>
+    <w:p>
+      <w:pPr>
+        <w:jc w:val="both"/>
+        <w:rPr>
+          <w:b/>
+          <w:bCs/>
           <w:sz w:val="28"/>
           <w:szCs w:val="28"/>
         </w:rPr>
-        <w:t>Caracterización de intensidad lumínica</w:t>
-      </w:r>
+      </w:pPr>
     </w:p>
     <w:p>
       <w:pPr>
+        <w:jc w:val="both"/>
         <w:rPr>
           <w:sz w:val="24"/>
           <w:szCs w:val="24"/>
         </w:rPr>
       </w:pPr>
+      <w:hyperlink r:id="rId9" w:history="1">
+        <w:r>
+          <w:rPr>
+            <w:rStyle w:val="Hyperlink"/>
+            <w:sz w:val="24"/>
+            <w:szCs w:val="24"/>
+          </w:rPr>
+          <w:t>https://github.com/jmorenotuniandes/IoT_Retos/tree/main/Reto%20capa%20de%20comunicaci%C3%B3n</w:t>
+        </w:r>
+      </w:hyperlink>
     </w:p>
     <w:p>
       <w:pPr>
         <w:jc w:val="both"/>
         <w:rPr>
-          <w:i/>
-          <w:iCs/>
+          <w:b/>
+          <w:bCs/>
           <w:sz w:val="24"/>
           <w:szCs w:val="24"/>
         </w:rPr>
       </w:pPr>
-      <w:r>
+    </w:p>
+    <w:p>
+      <w:pPr>
+        <w:pStyle w:val="ListParagraph"/>
+        <w:numPr>
+          <w:ilvl w:val="0"/>
+          <w:numId w:val="39"/>
+        </w:numPr>
+        <w:jc w:val="both"/>
         <w:rPr>
+          <w:b/>
+          <w:bCs/>
           <w:sz w:val="24"/>
           <w:szCs w:val="24"/>
         </w:rPr>
-        <w:t>La intensidad lumínica se puede definir como la cantidad de flujo luminoso que emite una fuente por</w:t>
-      </w:r>
+      </w:pPr>
       <w:r>
         <w:rPr>
+          <w:rFonts w:ascii="Source Sans Pro" w:hAnsi="Source Sans Pro"/>
+          <w:b/>
+          <w:bCs/>
+          <w:color w:val="1F1F1F"/>
+          <w:shd w:val="clear" w:color="auto" w:fill="FFFFFF"/>
+        </w:rPr>
+        <w:t>Reporte de la comparación de los resultados de las simulaciones realizadas para las siguientes tres tecnologías: Zigbee, WiFi, y Lora. Soportar la comparación con capturas de pantalla de los resultados obtenidos en las gráficas generadas por CupCarbon.</w:t>
+      </w:r>
+    </w:p>
+    <w:p>
+      <w:pPr>
+        <w:jc w:val="both"/>
+        <w:rPr>
+          <w:b/>
+          <w:bCs/>
           <w:sz w:val="24"/>
           <w:szCs w:val="24"/>
         </w:rPr>
-        <w:t xml:space="preserve"> unidad de ángulo sólido, la cual al tener como variable física se encarga de medir la cantidad de luz a la que está expuesta una superficie. </w:t>
-      </w:r>
-      <w:r>
+      </w:pPr>
+    </w:p>
+    <w:p>
+      <w:pPr>
+        <w:jc w:val="both"/>
         <w:rPr>
+          <w:b/>
+          <w:bCs/>
           <w:sz w:val="24"/>
           <w:szCs w:val="24"/>
         </w:rPr>
-        <w:t xml:space="preserve"> </w:t>
-      </w:r>
-      <w:r>
+      </w:pPr>
+    </w:p>
+    <w:p>
+      <w:pPr>
         <w:rPr>
-          <w:sz w:val="24"/>
-          <w:szCs w:val="24"/>
+          <w:b/>
+          <w:bCs/>
+          <w:sz w:val="28"/>
+          <w:szCs w:val="28"/>
         </w:rPr>
-        <w:t xml:space="preserve">Las </w:t>
-      </w:r>
-      <w:r>
+      </w:pPr>
+    </w:p>
+    <w:p>
+      <w:pPr>
         <w:rPr>
-          <w:sz w:val="24"/>
-          <w:szCs w:val="24"/>
+          <w:b/>
+          <w:bCs/>
+          <w:sz w:val="28"/>
+          <w:szCs w:val="28"/>
         </w:rPr>
-        <w:t xml:space="preserve">unidades de medida se pueden expresar en variables como </w:t>
-      </w:r>
-      <w:r>
+      </w:pPr>
+    </w:p>
+    <w:p>
+      <w:pPr>
         <w:rPr>
-          <w:sz w:val="24"/>
-          <w:szCs w:val="24"/>
+          <w:b/>
+          <w:bCs/>
+          <w:sz w:val="28"/>
+          <w:szCs w:val="28"/>
         </w:rPr>
-        <w:t xml:space="preserve">unidades de </w:t>
-      </w:r>
-      <w:r>
+      </w:pPr>
+    </w:p>
+    <w:p>
+      <w:pPr>
         <w:rPr>
-          <w:i/>
-          <w:iCs/>
-          <w:sz w:val="24"/>
-          <w:szCs w:val="24"/>
+          <w:b/>
+          <w:bCs/>
+          <w:sz w:val="28"/>
+          <w:szCs w:val="28"/>
         </w:rPr>
-        <w:t>lux</w:t>
-      </w:r>
-      <w:r>
-        <w:rPr>
-          <w:sz w:val="24"/>
-          <w:szCs w:val="24"/>
-        </w:rPr>
-        <w:t xml:space="preserve">, </w:t>
-      </w:r>
-      <w:r>
-        <w:rPr>
-          <w:i/>
-          <w:iCs/>
-          <w:sz w:val="24"/>
-          <w:szCs w:val="24"/>
-        </w:rPr>
-        <w:t>lumen</w:t>
-      </w:r>
-      <w:r>
-        <w:rPr>
-          <w:sz w:val="24"/>
-          <w:szCs w:val="24"/>
-        </w:rPr>
-        <w:t xml:space="preserve"> y </w:t>
-      </w:r>
-      <w:r>
-        <w:rPr>
-          <w:i/>
-          <w:iCs/>
-          <w:sz w:val="24"/>
-          <w:szCs w:val="24"/>
-        </w:rPr>
-        <w:t>candela</w:t>
-      </w:r>
-      <w:r>
-        <w:rPr>
-          <w:i/>
-          <w:iCs/>
-          <w:sz w:val="24"/>
-          <w:szCs w:val="24"/>
-        </w:rPr>
-        <w:t>.</w:t>
-      </w:r>
+      </w:pPr>
     </w:p>
     <w:p>
       <w:pPr>
@@ -278,6 +425,26 @@
           <w:ilvl w:val="0"/>
           <w:numId w:val="39"/>
         </w:numPr>
+        <w:jc w:val="both"/>
+        <w:rPr>
+          <w:b/>
+          <w:bCs/>
+          <w:sz w:val="24"/>
+          <w:szCs w:val="24"/>
+        </w:rPr>
+      </w:pPr>
+      <w:r>
+        <w:rPr>
+          <w:b/>
+          <w:bCs/>
+          <w:sz w:val="24"/>
+          <w:szCs w:val="24"/>
+        </w:rPr>
+        <w:t>Modificar los scripts de los nodos sensores y base de manera que cada nodo sensor transmita cada 10 milisegundos, envíe como máximo mil (1000) transmisiones del mensaje, y una vez llegado a este número o cuando se termine la batería del primer nodo, se dé fin a la simulación. Comandos adicionales necesarios para el script del nodo sensor</w:t>
+      </w:r>
+    </w:p>
+    <w:p>
+      <w:pPr>
         <w:rPr>
           <w:b/>
           <w:bCs/>
@@ -285,449 +452,68 @@
           <w:szCs w:val="28"/>
         </w:rPr>
       </w:pPr>
-      <w:r>
+    </w:p>
+    <w:p>
+      <w:pPr>
         <w:rPr>
           <w:b/>
           <w:bCs/>
           <w:sz w:val="28"/>
           <w:szCs w:val="28"/>
         </w:rPr>
-        <w:t>Selección de sensor</w:t>
+      </w:pPr>
+    </w:p>
+    <w:p>
+      <w:pPr>
+        <w:pStyle w:val="ListParagraph"/>
+        <w:numPr>
+          <w:ilvl w:val="0"/>
+          <w:numId w:val="39"/>
+        </w:numPr>
+        <w:rPr>
+          <w:b/>
+          <w:sz w:val="24"/>
+          <w:szCs w:val="24"/>
+        </w:rPr>
+      </w:pPr>
+      <w:r>
+        <w:rPr>
+          <w:b/>
+          <w:bCs/>
+          <w:sz w:val="24"/>
+          <w:szCs w:val="24"/>
+        </w:rPr>
+        <w:t>Activar la medición del consumo de energía de los nodos de sensado.</w:t>
       </w:r>
     </w:p>
     <w:p>
       <w:pPr>
+        <w:pStyle w:val="ListParagraph"/>
         <w:rPr>
           <w:b/>
-          <w:bCs/>
-          <w:sz w:val="28"/>
-          <w:szCs w:val="28"/>
+          <w:sz w:val="36"/>
+          <w:szCs w:val="36"/>
         </w:rPr>
       </w:pPr>
     </w:p>
     <w:p>
       <w:pPr>
-        <w:pStyle w:val="NormalWeb"/>
-        <w:spacing w:before="0" w:beforeAutospacing="0" w:after="160" w:afterAutospacing="0"/>
-        <w:jc w:val="both"/>
         <w:rPr>
-          <w:rFonts w:ascii="Arial" w:hAnsi="Arial" w:cs="Arial"/>
-          <w:color w:val="000000"/>
-          <w:lang w:val="es-ES"/>
-        </w:rPr>
-      </w:pPr>
-      <w:r>
-        <w:rPr>
-          <w:rFonts w:ascii="Arial" w:hAnsi="Arial" w:cs="Arial"/>
-          <w:color w:val="000000"/>
-          <w:lang w:val="es-ES"/>
-        </w:rPr>
-        <w:t xml:space="preserve">En el mercado existen diferentes tipos de sensores </w:t>
-      </w:r>
-      <w:r>
-        <w:rPr>
-          <w:rFonts w:ascii="Arial" w:hAnsi="Arial" w:cs="Arial"/>
-          <w:color w:val="000000"/>
-          <w:lang w:val="es-ES"/>
-        </w:rPr>
-        <w:t xml:space="preserve">que son utilizados para medir </w:t>
-      </w:r>
-      <w:r>
-        <w:rPr>
-          <w:rFonts w:ascii="Arial" w:hAnsi="Arial" w:cs="Arial"/>
-          <w:color w:val="000000"/>
-          <w:lang w:val="es-ES"/>
-        </w:rPr>
-        <w:t xml:space="preserve">la intensidad lumínica, entre los más comunes </w:t>
-      </w:r>
-      <w:r>
-        <w:rPr>
-          <w:rFonts w:ascii="Arial" w:hAnsi="Arial" w:cs="Arial"/>
-          <w:color w:val="000000"/>
-          <w:lang w:val="es-ES"/>
-        </w:rPr>
-        <w:t xml:space="preserve">y que son de fácil adquisición </w:t>
-      </w:r>
-      <w:r>
-        <w:rPr>
-          <w:rFonts w:ascii="Arial" w:hAnsi="Arial" w:cs="Arial"/>
-          <w:color w:val="000000"/>
-          <w:lang w:val="es-ES"/>
-        </w:rPr>
-        <w:t>se encuentran:</w:t>
-      </w:r>
-    </w:p>
-    <w:p>
-      <w:pPr>
-        <w:pStyle w:val="NormalWeb"/>
-        <w:spacing w:before="0" w:beforeAutospacing="0" w:after="160" w:afterAutospacing="0"/>
-        <w:jc w:val="both"/>
-        <w:rPr>
-          <w:rFonts w:ascii="Arial" w:hAnsi="Arial" w:cs="Arial"/>
-          <w:color w:val="000000"/>
-          <w:lang w:val="es-ES"/>
-        </w:rPr>
-      </w:pPr>
-    </w:p>
-    <w:p>
-      <w:pPr>
-        <w:pStyle w:val="NormalWeb"/>
-        <w:numPr>
-          <w:ilvl w:val="0"/>
-          <w:numId w:val="41"/>
-        </w:numPr>
-        <w:spacing w:before="0" w:beforeAutospacing="0" w:after="160" w:afterAutospacing="0"/>
-        <w:jc w:val="both"/>
-        <w:rPr>
-          <w:rFonts w:ascii="Arial" w:hAnsi="Arial" w:cs="Arial"/>
-          <w:color w:val="000000"/>
-          <w:lang w:val="es-ES"/>
-        </w:rPr>
-      </w:pPr>
-      <w:r>
-        <w:rPr>
-          <w:rFonts w:ascii="Arial" w:hAnsi="Arial" w:cs="Arial"/>
-          <w:color w:val="000000"/>
-          <w:lang w:val="es-ES"/>
-        </w:rPr>
-        <w:t xml:space="preserve">Foto celda o foto resistencia: </w:t>
-      </w:r>
-      <w:r>
-        <w:rPr>
-          <w:rFonts w:ascii="Arial" w:hAnsi="Arial" w:cs="Arial"/>
-          <w:color w:val="000000"/>
-          <w:lang w:val="es-ES"/>
-        </w:rPr>
-        <w:t>Un excitador o fotorresistencia es un componente electrónico cuya resistencia se modifica, con el aumento de intensidad de luz incidente</w:t>
-      </w:r>
-    </w:p>
-    <w:p>
-      <w:pPr>
-        <w:pStyle w:val="NormalWeb"/>
-        <w:numPr>
-          <w:ilvl w:val="0"/>
-          <w:numId w:val="40"/>
-        </w:numPr>
-        <w:spacing w:before="0" w:beforeAutospacing="0" w:after="0" w:afterAutospacing="0"/>
-        <w:textAlignment w:val="baseline"/>
-        <w:rPr>
-          <w:rFonts w:ascii="Arial" w:hAnsi="Arial" w:cs="Arial"/>
-          <w:color w:val="000000"/>
-          <w:lang w:val="es-ES"/>
-        </w:rPr>
-      </w:pPr>
-      <w:r>
-        <w:rPr>
-          <w:rFonts w:ascii="Arial" w:hAnsi="Arial" w:cs="Arial"/>
-          <w:color w:val="000000"/>
-          <w:lang w:val="es-ES"/>
-        </w:rPr>
-        <w:t>Fotodiodos:</w:t>
-      </w:r>
-      <w:r>
-        <w:rPr>
-          <w:rFonts w:ascii="Arial" w:hAnsi="Arial" w:cs="Arial"/>
-          <w:color w:val="000000"/>
-          <w:lang w:val="es-ES"/>
-        </w:rPr>
-        <w:t xml:space="preserve"> </w:t>
-      </w:r>
-      <w:r>
-        <w:rPr>
-          <w:rFonts w:ascii="Arial" w:hAnsi="Arial" w:cs="Arial"/>
-          <w:color w:val="000000"/>
-          <w:lang w:val="es-ES"/>
-        </w:rPr>
-        <w:t>Un fotodiodo es un semiconductor construido con una unión PN, sensible a la incidencia de la luz visible o infrarroja.</w:t>
-      </w:r>
-      <w:r>
-        <w:rPr>
-          <w:rFonts w:ascii="Arial" w:hAnsi="Arial" w:cs="Arial"/>
-          <w:color w:val="000000"/>
-          <w:lang w:val="es-ES"/>
-        </w:rPr>
-        <w:br/>
-      </w:r>
-    </w:p>
-    <w:p>
-      <w:pPr>
-        <w:pStyle w:val="NormalWeb"/>
-        <w:numPr>
-          <w:ilvl w:val="0"/>
-          <w:numId w:val="40"/>
-        </w:numPr>
-        <w:spacing w:before="0" w:beforeAutospacing="0" w:after="160" w:afterAutospacing="0"/>
-        <w:jc w:val="both"/>
-        <w:textAlignment w:val="baseline"/>
-        <w:rPr>
-          <w:rFonts w:ascii="Arial" w:hAnsi="Arial" w:cs="Arial"/>
-          <w:color w:val="000000"/>
-          <w:lang w:val="es-ES"/>
-        </w:rPr>
-      </w:pPr>
-      <w:r>
-        <w:rPr>
-          <w:rFonts w:ascii="Arial" w:hAnsi="Arial" w:cs="Arial"/>
-          <w:color w:val="000000"/>
-          <w:lang w:val="es-ES"/>
-        </w:rPr>
-        <w:t xml:space="preserve">Fototransistor: </w:t>
-      </w:r>
-      <w:r>
-        <w:rPr>
-          <w:rFonts w:ascii="Arial" w:hAnsi="Arial" w:cs="Arial"/>
-          <w:color w:val="000000"/>
-          <w:lang w:val="es-ES"/>
-        </w:rPr>
-        <w:t xml:space="preserve">Un fototransistor es un transistor sensible a la luz, normalmente a los infrarrojos. </w:t>
-      </w:r>
-    </w:p>
-    <w:p>
-      <w:pPr>
-        <w:pStyle w:val="NormalWeb"/>
-        <w:spacing w:before="0" w:beforeAutospacing="0" w:after="160" w:afterAutospacing="0"/>
-        <w:jc w:val="both"/>
-        <w:textAlignment w:val="baseline"/>
-        <w:rPr>
-          <w:rFonts w:ascii="Arial" w:hAnsi="Arial" w:cs="Arial"/>
-          <w:lang w:val="es-ES"/>
-        </w:rPr>
-      </w:pPr>
-      <w:r>
-        <w:rPr>
-          <w:rFonts w:ascii="Arial" w:hAnsi="Arial" w:cs="Arial"/>
-          <w:lang w:val="es-ES"/>
-        </w:rPr>
-        <w:t>Teniendo en cuenta el contexto del ejercicio de REMA</w:t>
-      </w:r>
-      <w:r>
-        <w:rPr>
-          <w:rFonts w:ascii="Arial" w:hAnsi="Arial" w:cs="Arial"/>
-          <w:lang w:val="es-ES"/>
-        </w:rPr>
-        <w:t>,</w:t>
-      </w:r>
-      <w:r>
-        <w:rPr>
-          <w:rFonts w:ascii="Arial" w:hAnsi="Arial" w:cs="Arial"/>
-          <w:lang w:val="es-ES"/>
-        </w:rPr>
-        <w:t xml:space="preserve"> cualquiera de los anteriores sensores pueden ser utilizados para la realización del </w:t>
-      </w:r>
-      <w:r>
-        <w:rPr>
-          <w:rFonts w:ascii="Arial" w:hAnsi="Arial" w:cs="Arial"/>
-          <w:lang w:val="es-ES"/>
-        </w:rPr>
-        <w:t xml:space="preserve">mismo </w:t>
-      </w:r>
-      <w:r>
-        <w:rPr>
-          <w:rFonts w:ascii="Arial" w:hAnsi="Arial" w:cs="Arial"/>
-          <w:lang w:val="es-ES"/>
-        </w:rPr>
-        <w:t xml:space="preserve">pero, debido al bajo costo y la facilidad de adquisición del dispositivo electrónico se optó por usar el </w:t>
-      </w:r>
-      <w:proofErr w:type="gramStart"/>
-      <w:r>
-        <w:rPr>
-          <w:rFonts w:ascii="Arial" w:hAnsi="Arial" w:cs="Arial"/>
-          <w:lang w:val="es-ES"/>
-        </w:rPr>
-        <w:t>sensor</w:t>
-      </w:r>
-      <w:r>
-        <w:rPr>
-          <w:rFonts w:ascii="Arial" w:hAnsi="Arial" w:cs="Arial"/>
-          <w:lang w:val="es-ES"/>
-        </w:rPr>
-        <w:t xml:space="preserve"> </w:t>
-      </w:r>
-      <w:r>
-        <w:rPr>
-          <w:rFonts w:ascii="Arial" w:hAnsi="Arial" w:cs="Arial"/>
-          <w:lang w:val="es-ES"/>
-        </w:rPr>
-        <w:t xml:space="preserve"> </w:t>
-      </w:r>
-      <w:r>
-        <w:rPr>
-          <w:rFonts w:ascii="Arial" w:hAnsi="Arial" w:cs="Arial"/>
-          <w:lang w:val="es-ES"/>
-        </w:rPr>
-        <w:t>LDR</w:t>
-      </w:r>
-      <w:proofErr w:type="gramEnd"/>
-      <w:r>
-        <w:rPr>
-          <w:rFonts w:ascii="Arial" w:hAnsi="Arial" w:cs="Arial"/>
-          <w:lang w:val="es-ES"/>
-        </w:rPr>
-        <w:t xml:space="preserve"> </w:t>
-      </w:r>
-      <w:r>
-        <w:rPr>
-          <w:rFonts w:ascii="Arial" w:hAnsi="Arial" w:cs="Arial"/>
-          <w:lang w:val="es-ES"/>
-        </w:rPr>
-        <w:t xml:space="preserve">5MM </w:t>
-      </w:r>
-      <w:r>
-        <w:rPr>
-          <w:rFonts w:ascii="Arial" w:hAnsi="Arial" w:cs="Arial"/>
-          <w:lang w:val="es-ES"/>
-        </w:rPr>
-        <w:t xml:space="preserve">ya que sus características </w:t>
-      </w:r>
-      <w:r>
-        <w:rPr>
-          <w:rFonts w:ascii="Arial" w:hAnsi="Arial" w:cs="Arial"/>
-          <w:lang w:val="es-ES"/>
-        </w:rPr>
-        <w:t xml:space="preserve">de </w:t>
-      </w:r>
-      <w:r>
-        <w:rPr>
-          <w:rFonts w:ascii="Arial" w:hAnsi="Arial" w:cs="Arial"/>
-          <w:lang w:val="es-ES"/>
-        </w:rPr>
-        <w:t>medición de rangos y variables  se puede utilizar para detectar los valores de intensidad lumínica suficiente para el prototipo</w:t>
-      </w:r>
-      <w:r>
-        <w:rPr>
-          <w:rFonts w:ascii="Arial" w:hAnsi="Arial" w:cs="Arial"/>
-          <w:lang w:val="es-ES"/>
-        </w:rPr>
-        <w:t xml:space="preserve">. </w:t>
-      </w:r>
-    </w:p>
-    <w:p>
-      <w:pPr>
-        <w:shd w:val="clear" w:color="auto" w:fill="FFFFFF"/>
-        <w:spacing w:after="150" w:line="240" w:lineRule="auto"/>
-        <w:rPr>
-          <w:rFonts w:eastAsia="Times New Roman"/>
-          <w:sz w:val="24"/>
-          <w:szCs w:val="24"/>
-          <w:lang w:val="es-ES"/>
-        </w:rPr>
-      </w:pPr>
-    </w:p>
-    <w:p>
-      <w:pPr>
-        <w:shd w:val="clear" w:color="auto" w:fill="FFFFFF"/>
-        <w:spacing w:after="150" w:line="240" w:lineRule="auto"/>
-        <w:rPr>
-          <w:rFonts w:eastAsia="Times New Roman"/>
-          <w:sz w:val="24"/>
-          <w:szCs w:val="24"/>
-          <w:lang w:val="es-ES"/>
-        </w:rPr>
-      </w:pPr>
-    </w:p>
-    <w:p>
-      <w:pPr>
-        <w:shd w:val="clear" w:color="auto" w:fill="FFFFFF"/>
-        <w:spacing w:after="150" w:line="240" w:lineRule="auto"/>
-        <w:rPr>
-          <w:rFonts w:eastAsia="Times New Roman"/>
-          <w:sz w:val="24"/>
-          <w:szCs w:val="24"/>
-          <w:lang w:val="es-ES"/>
-        </w:rPr>
-      </w:pPr>
-      <w:r>
-        <w:rPr>
-          <w:rFonts w:eastAsia="Times New Roman"/>
-          <w:sz w:val="24"/>
-          <w:szCs w:val="24"/>
-          <w:lang w:val="es-ES"/>
-        </w:rPr>
-        <w:lastRenderedPageBreak/>
-        <w:t>LDR10K5mm</w:t>
-      </w:r>
-    </w:p>
-    <w:p>
-      <w:pPr>
-        <w:shd w:val="clear" w:color="auto" w:fill="FFFFFF"/>
-        <w:spacing w:after="150" w:line="240" w:lineRule="auto"/>
-        <w:rPr>
-          <w:rFonts w:eastAsia="Times New Roman"/>
-          <w:sz w:val="24"/>
-          <w:szCs w:val="24"/>
-          <w:lang w:val="es-ES"/>
-        </w:rPr>
-      </w:pPr>
-      <w:r>
-        <w:rPr>
-          <w:rFonts w:eastAsia="Times New Roman"/>
-          <w:sz w:val="24"/>
-          <w:szCs w:val="24"/>
-          <w:lang w:val="es-ES"/>
-        </w:rPr>
-        <w:t xml:space="preserve">Resistor dependiente de luz con variación aproximada de 0.5K Ohm (luz </w:t>
-      </w:r>
-      <w:proofErr w:type="gramStart"/>
-      <w:r>
-        <w:rPr>
-          <w:rFonts w:eastAsia="Times New Roman"/>
-          <w:sz w:val="24"/>
-          <w:szCs w:val="24"/>
-          <w:lang w:val="es-ES"/>
-        </w:rPr>
-        <w:t>día)  a</w:t>
-      </w:r>
-      <w:proofErr w:type="gramEnd"/>
-      <w:r>
-        <w:rPr>
-          <w:rFonts w:eastAsia="Times New Roman"/>
-          <w:sz w:val="24"/>
-          <w:szCs w:val="24"/>
-          <w:lang w:val="es-ES"/>
-        </w:rPr>
-        <w:t xml:space="preserve"> 3M Ohm (oscuridad).</w:t>
-      </w:r>
-    </w:p>
-    <w:p>
-      <w:pPr>
-        <w:shd w:val="clear" w:color="auto" w:fill="FFFFFF"/>
-        <w:spacing w:after="150" w:line="240" w:lineRule="auto"/>
-        <w:rPr>
-          <w:rFonts w:eastAsia="Times New Roman"/>
-          <w:sz w:val="24"/>
-          <w:szCs w:val="24"/>
-          <w:lang w:val="es-ES"/>
-        </w:rPr>
-      </w:pPr>
-    </w:p>
-    <w:p>
-      <w:pPr>
-        <w:shd w:val="clear" w:color="auto" w:fill="FFFFFF"/>
-        <w:spacing w:after="150" w:line="240" w:lineRule="auto"/>
-        <w:rPr>
-          <w:rFonts w:eastAsia="Times New Roman"/>
-          <w:sz w:val="24"/>
-          <w:szCs w:val="24"/>
-          <w:lang w:val="es-ES"/>
+          <w:b/>
+          <w:sz w:val="36"/>
+          <w:szCs w:val="36"/>
         </w:rPr>
       </w:pPr>
       <w:r>
         <w:rPr>
           <w:noProof/>
         </w:rPr>
+        <w:lastRenderedPageBreak/>
         <w:drawing>
-          <wp:anchor distT="0" distB="0" distL="114300" distR="114300" simplePos="0" relativeHeight="251658240" behindDoc="0" locked="0" layoutInCell="1" allowOverlap="1" wp14:anchorId="5F74569B" wp14:editId="12296CB5">
-            <wp:simplePos x="0" y="0"/>
-            <wp:positionH relativeFrom="column">
-              <wp:posOffset>0</wp:posOffset>
-            </wp:positionH>
-            <wp:positionV relativeFrom="paragraph">
-              <wp:posOffset>-3810</wp:posOffset>
-            </wp:positionV>
-            <wp:extent cx="1753618" cy="1703070"/>
-            <wp:effectExtent l="0" t="0" r="4445" b="8255"/>
-            <wp:wrapSquare wrapText="bothSides"/>
-            <wp:docPr id="79" name="Picture 79"/>
+          <wp:inline distT="0" distB="0" distL="0" distR="0" wp14:anchorId="6AF690E0" wp14:editId="4FB4A56F">
+            <wp:extent cx="5733415" cy="3079115"/>
+            <wp:effectExtent l="0" t="0" r="635" b="6985"/>
+            <wp:docPr id="4" name="Picture 4"/>
             <wp:cNvGraphicFramePr>
               <a:graphicFrameLocks xmlns:a="http://schemas.openxmlformats.org/drawingml/2006/main" noChangeAspect="1"/>
             </wp:cNvGraphicFramePr>
@@ -739,21 +525,15 @@
                     <pic:cNvPicPr/>
                   </pic:nvPicPr>
                   <pic:blipFill>
-                    <a:blip r:embed="rId7" cstate="print">
-                      <a:extLst>
-                        <a:ext uri="{28A0092B-C50C-407E-A947-70E740481C1C}">
-                          <a14:useLocalDpi xmlns:a14="http://schemas.microsoft.com/office/drawing/2010/main" val="0"/>
-                        </a:ext>
-                      </a:extLst>
-                    </a:blip>
+                    <a:blip r:embed="rId10"/>
                     <a:stretch>
                       <a:fillRect/>
                     </a:stretch>
                   </pic:blipFill>
                   <pic:spPr>
-                    <a:xfrm flipH="1">
+                    <a:xfrm>
                       <a:off x="0" y="0"/>
-                      <a:ext cx="1753618" cy="1703070"/>
+                      <a:ext cx="5733415" cy="3079115"/>
                     </a:xfrm>
                     <a:prstGeom prst="rect">
                       <a:avLst/>
@@ -762,223 +542,9 @@
                 </pic:pic>
               </a:graphicData>
             </a:graphic>
-            <wp14:sizeRelH relativeFrom="margin">
-              <wp14:pctWidth>0</wp14:pctWidth>
-            </wp14:sizeRelH>
-            <wp14:sizeRelV relativeFrom="margin">
-              <wp14:pctHeight>0</wp14:pctHeight>
-            </wp14:sizeRelV>
-          </wp:anchor>
+          </wp:inline>
         </w:drawing>
       </w:r>
-      <w:r>
-        <w:rPr>
-          <w:rFonts w:eastAsia="Times New Roman"/>
-          <w:sz w:val="24"/>
-          <w:szCs w:val="24"/>
-          <w:lang w:val="es-ES"/>
-        </w:rPr>
-        <w:t>Especificaciones:</w:t>
-      </w:r>
-    </w:p>
-    <w:p>
-      <w:pPr>
-        <w:numPr>
-          <w:ilvl w:val="0"/>
-          <w:numId w:val="42"/>
-        </w:numPr>
-        <w:shd w:val="clear" w:color="auto" w:fill="FFFFFF"/>
-        <w:spacing w:before="100" w:beforeAutospacing="1" w:line="240" w:lineRule="auto"/>
-        <w:ind w:left="1095"/>
-        <w:rPr>
-          <w:rFonts w:eastAsia="Times New Roman"/>
-          <w:sz w:val="24"/>
-          <w:szCs w:val="24"/>
-          <w:lang w:val="es-ES"/>
-        </w:rPr>
-      </w:pPr>
-      <w:r>
-        <w:rPr>
-          <w:rFonts w:eastAsia="Times New Roman"/>
-          <w:sz w:val="24"/>
-          <w:szCs w:val="24"/>
-          <w:lang w:val="es-ES"/>
-        </w:rPr>
-        <w:t>V(</w:t>
-      </w:r>
-      <w:proofErr w:type="gramStart"/>
-      <w:r>
-        <w:rPr>
-          <w:rFonts w:eastAsia="Times New Roman"/>
-          <w:sz w:val="24"/>
-          <w:szCs w:val="24"/>
-          <w:lang w:val="es-ES"/>
-        </w:rPr>
-        <w:t>max)  150</w:t>
-      </w:r>
-      <w:proofErr w:type="gramEnd"/>
-      <w:r>
-        <w:rPr>
-          <w:rFonts w:eastAsia="Times New Roman"/>
-          <w:sz w:val="24"/>
-          <w:szCs w:val="24"/>
-          <w:lang w:val="es-ES"/>
-        </w:rPr>
-        <w:t>Vdc</w:t>
-      </w:r>
-    </w:p>
-    <w:p>
-      <w:pPr>
-        <w:numPr>
-          <w:ilvl w:val="0"/>
-          <w:numId w:val="42"/>
-        </w:numPr>
-        <w:shd w:val="clear" w:color="auto" w:fill="FFFFFF"/>
-        <w:spacing w:before="100" w:beforeAutospacing="1" w:line="240" w:lineRule="auto"/>
-        <w:ind w:left="1095"/>
-        <w:rPr>
-          <w:rFonts w:eastAsia="Times New Roman"/>
-          <w:sz w:val="24"/>
-          <w:szCs w:val="24"/>
-          <w:lang w:val="es-ES"/>
-        </w:rPr>
-      </w:pPr>
-      <w:r>
-        <w:rPr>
-          <w:rFonts w:eastAsia="Times New Roman"/>
-          <w:sz w:val="24"/>
-          <w:szCs w:val="24"/>
-          <w:lang w:val="es-ES"/>
-        </w:rPr>
-        <w:t>P(max) 100mW</w:t>
-      </w:r>
-    </w:p>
-    <w:p>
-      <w:pPr>
-        <w:numPr>
-          <w:ilvl w:val="0"/>
-          <w:numId w:val="42"/>
-        </w:numPr>
-        <w:shd w:val="clear" w:color="auto" w:fill="FFFFFF"/>
-        <w:spacing w:before="100" w:beforeAutospacing="1" w:line="240" w:lineRule="auto"/>
-        <w:ind w:left="1095"/>
-        <w:rPr>
-          <w:rFonts w:eastAsia="Times New Roman"/>
-          <w:sz w:val="24"/>
-          <w:szCs w:val="24"/>
-          <w:lang w:val="es-ES"/>
-        </w:rPr>
-      </w:pPr>
-      <w:r>
-        <w:rPr>
-          <w:rFonts w:eastAsia="Times New Roman"/>
-          <w:sz w:val="24"/>
-          <w:szCs w:val="24"/>
-          <w:lang w:val="es-ES"/>
-        </w:rPr>
-        <w:t>Pico espectral:  540nm</w:t>
-      </w:r>
-    </w:p>
-    <w:p>
-      <w:pPr>
-        <w:numPr>
-          <w:ilvl w:val="0"/>
-          <w:numId w:val="42"/>
-        </w:numPr>
-        <w:shd w:val="clear" w:color="auto" w:fill="FFFFFF"/>
-        <w:spacing w:before="100" w:beforeAutospacing="1" w:line="240" w:lineRule="auto"/>
-        <w:ind w:left="1095"/>
-        <w:rPr>
-          <w:rFonts w:eastAsia="Times New Roman"/>
-          <w:sz w:val="24"/>
-          <w:szCs w:val="24"/>
-          <w:lang w:val="es-ES"/>
-        </w:rPr>
-      </w:pPr>
-      <w:proofErr w:type="gramStart"/>
-      <w:r>
-        <w:rPr>
-          <w:rFonts w:eastAsia="Times New Roman"/>
-          <w:sz w:val="24"/>
-          <w:szCs w:val="24"/>
-          <w:lang w:val="es-ES"/>
-        </w:rPr>
-        <w:t>Resistencia  a</w:t>
-      </w:r>
-      <w:proofErr w:type="gramEnd"/>
-      <w:r>
-        <w:rPr>
-          <w:rFonts w:eastAsia="Times New Roman"/>
-          <w:sz w:val="24"/>
-          <w:szCs w:val="24"/>
-          <w:lang w:val="es-ES"/>
-        </w:rPr>
-        <w:t xml:space="preserve"> 10Lux: 10K</w:t>
-      </w:r>
-    </w:p>
-    <w:p>
-      <w:pPr>
-        <w:numPr>
-          <w:ilvl w:val="0"/>
-          <w:numId w:val="42"/>
-        </w:numPr>
-        <w:shd w:val="clear" w:color="auto" w:fill="FFFFFF"/>
-        <w:spacing w:before="100" w:beforeAutospacing="1" w:line="240" w:lineRule="auto"/>
-        <w:ind w:left="1095"/>
-        <w:rPr>
-          <w:rFonts w:eastAsia="Times New Roman"/>
-          <w:sz w:val="24"/>
-          <w:szCs w:val="24"/>
-          <w:lang w:val="es-ES"/>
-        </w:rPr>
-      </w:pPr>
-      <w:r>
-        <w:rPr>
-          <w:rFonts w:eastAsia="Times New Roman"/>
-          <w:sz w:val="24"/>
-          <w:szCs w:val="24"/>
-          <w:lang w:val="es-ES"/>
-        </w:rPr>
-        <w:t>R(min) en oscuridad: 1.5M</w:t>
-      </w:r>
-    </w:p>
-    <w:p>
-      <w:pPr>
-        <w:numPr>
-          <w:ilvl w:val="0"/>
-          <w:numId w:val="42"/>
-        </w:numPr>
-        <w:shd w:val="clear" w:color="auto" w:fill="FFFFFF"/>
-        <w:spacing w:before="100" w:beforeAutospacing="1" w:line="240" w:lineRule="auto"/>
-        <w:ind w:left="1095"/>
-        <w:rPr>
-          <w:rFonts w:eastAsia="Times New Roman"/>
-          <w:sz w:val="24"/>
-          <w:szCs w:val="24"/>
-          <w:lang w:val="es-ES"/>
-        </w:rPr>
-      </w:pPr>
-      <w:r>
-        <w:rPr>
-          <w:rFonts w:eastAsia="Times New Roman"/>
-          <w:sz w:val="24"/>
-          <w:szCs w:val="24"/>
-          <w:lang w:val="es-ES"/>
-        </w:rPr>
-        <w:t>Tiempo de respuesta: 20ms</w:t>
-      </w:r>
-    </w:p>
-    <w:p>
-      <w:pPr>
-        <w:pStyle w:val="NormalWeb"/>
-        <w:spacing w:before="0" w:beforeAutospacing="0" w:after="160" w:afterAutospacing="0"/>
-        <w:jc w:val="both"/>
-        <w:textAlignment w:val="baseline"/>
-        <w:rPr>
-          <w:rFonts w:ascii="Arial" w:hAnsi="Arial" w:cs="Arial"/>
-          <w:lang w:val="es-ES"/>
-        </w:rPr>
-      </w:pPr>
     </w:p>
     <w:p>
       <w:pPr>
@@ -993,47 +559,53 @@
       <w:pPr>
         <w:rPr>
           <w:b/>
-          <w:bCs/>
-          <w:sz w:val="28"/>
-          <w:szCs w:val="28"/>
-        </w:rPr>
-      </w:pPr>
-    </w:p>
-    <w:p>
-      <w:pPr>
-        <w:pStyle w:val="ListParagraph"/>
-        <w:numPr>
-          <w:ilvl w:val="0"/>
-          <w:numId w:val="39"/>
-        </w:numPr>
-        <w:rPr>
-          <w:b/>
-          <w:bCs/>
-          <w:sz w:val="28"/>
-          <w:szCs w:val="28"/>
-        </w:rPr>
-      </w:pPr>
-      <w:r>
-        <w:rPr>
-          <w:b/>
-          <w:bCs/>
-          <w:sz w:val="28"/>
-          <w:szCs w:val="28"/>
-        </w:rPr>
-        <w:t>Modificación de prototipo</w:t>
-      </w:r>
-    </w:p>
-    <w:p>
-      <w:pPr>
-        <w:rPr>
-          <w:b/>
           <w:sz w:val="36"/>
           <w:szCs w:val="36"/>
         </w:rPr>
       </w:pPr>
+      <w:r>
+        <w:rPr>
+          <w:noProof/>
+        </w:rPr>
+        <w:drawing>
+          <wp:inline distT="0" distB="0" distL="0" distR="0" wp14:anchorId="6BFB950E" wp14:editId="0C9993AD">
+            <wp:extent cx="5733415" cy="3527425"/>
+            <wp:effectExtent l="0" t="0" r="635" b="0"/>
+            <wp:docPr id="5" name="Picture 5"/>
+            <wp:cNvGraphicFramePr>
+              <a:graphicFrameLocks xmlns:a="http://schemas.openxmlformats.org/drawingml/2006/main" noChangeAspect="1"/>
+            </wp:cNvGraphicFramePr>
+            <a:graphic xmlns:a="http://schemas.openxmlformats.org/drawingml/2006/main">
+              <a:graphicData uri="http://schemas.openxmlformats.org/drawingml/2006/picture">
+                <pic:pic xmlns:pic="http://schemas.openxmlformats.org/drawingml/2006/picture">
+                  <pic:nvPicPr>
+                    <pic:cNvPr id="1" name=""/>
+                    <pic:cNvPicPr/>
+                  </pic:nvPicPr>
+                  <pic:blipFill>
+                    <a:blip r:embed="rId11"/>
+                    <a:stretch>
+                      <a:fillRect/>
+                    </a:stretch>
+                  </pic:blipFill>
+                  <pic:spPr>
+                    <a:xfrm>
+                      <a:off x="0" y="0"/>
+                      <a:ext cx="5733415" cy="3527425"/>
+                    </a:xfrm>
+                    <a:prstGeom prst="rect">
+                      <a:avLst/>
+                    </a:prstGeom>
+                  </pic:spPr>
+                </pic:pic>
+              </a:graphicData>
+            </a:graphic>
+          </wp:inline>
+        </w:drawing>
+      </w:r>
     </w:p>
     <w:sectPr>
-      <w:footerReference w:type="default" r:id="rId8"/>
+      <w:footerReference w:type="default" r:id="rId12"/>
       <w:pgSz w:w="11909" w:h="16834"/>
       <w:pgMar w:top="1440" w:right="1440" w:bottom="1440" w:left="1440" w:header="720" w:footer="720" w:gutter="0"/>
       <w:pgNumType w:start="1"/>
@@ -5405,10 +4977,10 @@
   <w:abstractNum w:abstractNumId="37" w15:restartNumberingAfterBreak="0">
     <w:nsid w:val="76317ADF"/>
     <w:multiLevelType w:val="hybridMultilevel"/>
-    <w:tmpl w:val="6B4CCB22"/>
-    <w:lvl w:ilvl="0" w:tplc="0409000F">
-      <w:start w:val="1"/>
-      <w:numFmt w:val="decimal"/>
+    <w:tmpl w:val="84FE93D0"/>
+    <w:lvl w:ilvl="0" w:tplc="04090019">
+      <w:start w:val="1"/>
+      <w:numFmt w:val="lowerLetter"/>
       <w:lvlText w:val="%1."/>
       <w:lvlJc w:val="left"/>
       <w:pPr>
@@ -6680,6 +6252,29 @@
       <w:bCs/>
     </w:rPr>
   </w:style>
+  <w:style w:type="character" w:styleId="Hyperlink">
+    <w:name w:val="Hyperlink"/>
+    <w:basedOn w:val="DefaultParagraphFont"/>
+    <w:uiPriority w:val="99"/>
+    <w:unhideWhenUsed/>
+    <w:rsid w:val="00CD2911"/>
+    <w:rPr>
+      <w:color w:val="0000FF" w:themeColor="hyperlink"/>
+      <w:u w:val="single"/>
+    </w:rPr>
+  </w:style>
+  <w:style w:type="character" w:styleId="UnresolvedMention">
+    <w:name w:val="Unresolved Mention"/>
+    <w:basedOn w:val="DefaultParagraphFont"/>
+    <w:uiPriority w:val="99"/>
+    <w:semiHidden/>
+    <w:unhideWhenUsed/>
+    <w:rsid w:val="00CD2911"/>
+    <w:rPr>
+      <w:color w:val="605E5C"/>
+      <w:shd w:val="clear" w:color="auto" w:fill="E1DFDD"/>
+    </w:rPr>
+  </w:style>
 </w:styles>
 </file>
 

</xml_diff>